<commit_message>
revisão a ser enviada para primeira análise
</commit_message>
<xml_diff>
--- a/Docs/ProjetoPesquisa_Rev0.docx
+++ b/Docs/ProjetoPesquisa_Rev0.docx
@@ -980,8 +980,64 @@
           <w:szCs w:val="22"/>
           <w:lang w:val="pt-BR"/>
         </w:rPr>
-        <w:t xml:space="preserve">Encontrar padrões existentes na maneira pela qual a população da cidade de São Paulo se locomove diariamente, comparar os modais preferenciais de cada zona da cidade, estratificando as diferentes zonas em padrões de mobilidade semelhante. </w:t>
-      </w:r>
+        <w:t>Entender como os modais de transporte preferenciais variam entre as diferentes zonas da cidade e identificar padrões de deslocamento semelhantes. Além disso, será realizada uma comparação histórica para verificar como esses padrões de mobilidade se modificaram ao longo das décadas e correlacioná-los com variáveis socioeconômicas, como população, renda familiar, faixa etária, entre outras. O objetivo final é avaliar a possível existência de relações entre essas variáveis e os modais de transporte preferenciais, contribuindo assim para o entendimento de fatores que influenciam a escolha de transporte pela população paulistana</w:t>
+      </w:r>
+      <w:r>
+        <w:rPr>
+          <w:rFonts w:ascii="Arial" w:hAnsi="Arial" w:cs="Arial"/>
+          <w:bCs/>
+          <w:sz w:val="22"/>
+          <w:szCs w:val="22"/>
+          <w:lang w:val="pt-BR"/>
+        </w:rPr>
+        <w:t>.</w:t>
+      </w:r>
+    </w:p>
+    <w:p>
+      <w:pPr>
+        <w:spacing w:line="360" w:lineRule="auto"/>
+        <w:rPr>
+          <w:rFonts w:ascii="Arial" w:hAnsi="Arial" w:cs="Arial"/>
+          <w:b/>
+          <w:sz w:val="22"/>
+          <w:szCs w:val="22"/>
+          <w:lang w:val="pt-BR"/>
+        </w:rPr>
+      </w:pPr>
+    </w:p>
+    <w:p>
+      <w:pPr>
+        <w:spacing w:line="360" w:lineRule="auto"/>
+        <w:rPr>
+          <w:rFonts w:ascii="Arial" w:hAnsi="Arial" w:cs="Arial"/>
+          <w:b/>
+          <w:sz w:val="22"/>
+          <w:szCs w:val="22"/>
+          <w:lang w:val="pt-BR"/>
+        </w:rPr>
+      </w:pPr>
+      <w:r>
+        <w:rPr>
+          <w:rFonts w:ascii="Arial" w:hAnsi="Arial" w:cs="Arial"/>
+          <w:b/>
+          <w:sz w:val="22"/>
+          <w:szCs w:val="22"/>
+          <w:lang w:val="pt-BR"/>
+        </w:rPr>
+        <w:t>Metodologia</w:t>
+      </w:r>
+    </w:p>
+    <w:p>
+      <w:pPr>
+        <w:spacing w:line="360" w:lineRule="auto"/>
+        <w:rPr>
+          <w:rFonts w:ascii="Arial" w:hAnsi="Arial" w:cs="Arial"/>
+          <w:b/>
+          <w:sz w:val="22"/>
+          <w:szCs w:val="22"/>
+          <w:lang w:val="pt-BR"/>
+        </w:rPr>
+      </w:pPr>
     </w:p>
     <w:p>
       <w:pPr>
@@ -990,53 +1046,29 @@
         <w:jc w:val="both"/>
         <w:rPr>
           <w:rFonts w:ascii="Arial" w:hAnsi="Arial" w:cs="Arial"/>
-          <w:bCs/>
-          <w:sz w:val="22"/>
-          <w:szCs w:val="22"/>
-          <w:lang w:val="pt-BR"/>
-        </w:rPr>
-      </w:pPr>
-      <w:r>
-        <w:rPr>
-          <w:rFonts w:ascii="Arial" w:hAnsi="Arial" w:cs="Arial"/>
-          <w:bCs/>
-          <w:sz w:val="22"/>
-          <w:szCs w:val="22"/>
-          <w:lang w:val="pt-BR"/>
-        </w:rPr>
-        <w:t>Analisar ao longo das décadas como tais padrões</w:t>
-      </w:r>
-      <w:r>
-        <w:rPr>
-          <w:rFonts w:ascii="Arial" w:hAnsi="Arial" w:cs="Arial"/>
-          <w:bCs/>
-          <w:sz w:val="22"/>
-          <w:szCs w:val="22"/>
-          <w:lang w:val="pt-BR"/>
-        </w:rPr>
-        <w:t xml:space="preserve"> se modificaram e cruzar a informação com outras variáveis como população, renda familiar, idade e </w:t>
-      </w:r>
-      <w:proofErr w:type="spellStart"/>
-      <w:r>
-        <w:rPr>
-          <w:rFonts w:ascii="Arial" w:hAnsi="Arial" w:cs="Arial"/>
-          <w:bCs/>
-          <w:sz w:val="22"/>
-          <w:szCs w:val="22"/>
-          <w:lang w:val="pt-BR"/>
-        </w:rPr>
-        <w:t>etc</w:t>
-      </w:r>
-      <w:proofErr w:type="spellEnd"/>
-      <w:r>
-        <w:rPr>
-          <w:rFonts w:ascii="Arial" w:hAnsi="Arial" w:cs="Arial"/>
-          <w:bCs/>
-          <w:sz w:val="22"/>
-          <w:szCs w:val="22"/>
-          <w:lang w:val="pt-BR"/>
-        </w:rPr>
-        <w:t>, para encontrar possivelmente alguma dependência estre tais variáveis e o modal preferencial de deslocamento.</w:t>
+          <w:sz w:val="22"/>
+          <w:szCs w:val="22"/>
+          <w:lang w:val="pt-BR"/>
+        </w:rPr>
+      </w:pPr>
+      <w:bookmarkStart w:id="1" w:name="_Hlk108866226"/>
+      <w:r>
+        <w:rPr>
+          <w:rFonts w:ascii="Arial" w:hAnsi="Arial" w:cs="Arial"/>
+          <w:sz w:val="22"/>
+          <w:szCs w:val="22"/>
+          <w:lang w:val="pt-BR"/>
+        </w:rPr>
+        <w:t>Este projeto de pesquisa utilizará os dados fornecidos pela série de pesquisas "Origem e Destino" (OD), conduzidas pelo Metrô de São Paulo. As cinco edições da pesquisa contempladas abrangem os anos de 1977, 1987, 1997, 2007 e 2017. As informações disponíveis em cada pesquisa são organizadas por zonas residenciais e incluem tanto dados de transporte, como o número de viagens realizadas e o meio de transporte mais utilizado, quanto dados socioeconômicos, como renda familiar e escolaridade dos indivíduos. A pesquisa abrange toda a Região Metropolitana de São Paulo (RMSP)</w:t>
+      </w:r>
+      <w:r>
+        <w:rPr>
+          <w:rFonts w:ascii="Arial" w:hAnsi="Arial" w:cs="Arial"/>
+          <w:sz w:val="22"/>
+          <w:szCs w:val="22"/>
+          <w:lang w:val="pt-BR"/>
+        </w:rPr>
+        <w:t>.</w:t>
       </w:r>
     </w:p>
     <w:p>
@@ -1046,39 +1078,20 @@
         <w:jc w:val="both"/>
         <w:rPr>
           <w:rFonts w:ascii="Arial" w:hAnsi="Arial" w:cs="Arial"/>
-          <w:bCs/>
-          <w:i/>
-          <w:iCs/>
-          <w:sz w:val="22"/>
-          <w:szCs w:val="22"/>
-          <w:lang w:val="pt-BR"/>
-        </w:rPr>
-      </w:pPr>
-      <w:proofErr w:type="spellStart"/>
-      <w:r>
-        <w:rPr>
-          <w:rFonts w:ascii="Arial" w:hAnsi="Arial" w:cs="Arial"/>
-          <w:bCs/>
-          <w:i/>
-          <w:iCs/>
-          <w:sz w:val="22"/>
-          <w:szCs w:val="22"/>
-          <w:lang w:val="pt-BR"/>
-        </w:rPr>
-        <w:t>ChatGPT</w:t>
-      </w:r>
-      <w:proofErr w:type="spellEnd"/>
-      <w:r>
-        <w:rPr>
-          <w:rFonts w:ascii="Arial" w:hAnsi="Arial" w:cs="Arial"/>
-          <w:bCs/>
-          <w:i/>
-          <w:iCs/>
-          <w:sz w:val="22"/>
-          <w:szCs w:val="22"/>
-          <w:lang w:val="pt-BR"/>
-        </w:rPr>
-        <w:t>:</w:t>
+          <w:sz w:val="22"/>
+          <w:szCs w:val="22"/>
+          <w:lang w:val="pt-BR"/>
+        </w:rPr>
+      </w:pPr>
+      <w:r>
+        <w:rPr>
+          <w:rFonts w:ascii="Arial" w:hAnsi="Arial" w:cs="Arial"/>
+          <w:sz w:val="22"/>
+          <w:szCs w:val="22"/>
+          <w:lang w:val="pt-BR"/>
+        </w:rPr>
+        <w:lastRenderedPageBreak/>
+        <w:t>Para efeito desta pesquisa, será selecionada uma amostra que corresponde exclusivamente ao município de São Paulo. A RMSP possui uma área muito extensa e heterogênea, e concentrar a análise apenas na capital permitirá um foco mais detalhado nas características urbanas do município, facilitando a compreensão dos padrões de comportamento de mobilidade urbana ao longo do tempo.</w:t>
       </w:r>
     </w:p>
     <w:p>
@@ -1088,73 +1101,23 @@
         <w:jc w:val="both"/>
         <w:rPr>
           <w:rFonts w:ascii="Arial" w:hAnsi="Arial" w:cs="Arial"/>
-          <w:bCs/>
-          <w:sz w:val="22"/>
-          <w:szCs w:val="22"/>
-          <w:lang w:val="pt-BR"/>
-        </w:rPr>
-      </w:pPr>
-      <w:r>
-        <w:rPr>
-          <w:rFonts w:ascii="Arial" w:hAnsi="Arial" w:cs="Arial"/>
-          <w:bCs/>
-          <w:i/>
-          <w:iCs/>
-          <w:sz w:val="22"/>
-          <w:szCs w:val="22"/>
-          <w:lang w:val="pt-BR"/>
-        </w:rPr>
-        <w:t>Entender como os modais de transporte preferenciais variam entre as diferentes zonas da cidade e identificar padrões de deslocamento semelhantes. Além disso, será realizada uma comparação histórica para verificar como esses padrões de mobilidade se modificaram ao longo das décadas e correlacioná-los com variáveis socioeconômicas, como população, renda familiar, faixa etária, entre outras. O objetivo final é avaliar a possível existência de relações entre essas variáveis e os modais de transporte preferenciais, contribuindo assim para o entendimento de fatores que influenciam a escolha de transporte pela população paulistana e fornecendo insights relevantes para o planejamento urbano e políticas públicas de mobilidade</w:t>
-      </w:r>
-      <w:r>
-        <w:rPr>
-          <w:rFonts w:ascii="Arial" w:hAnsi="Arial" w:cs="Arial"/>
-          <w:bCs/>
-          <w:sz w:val="22"/>
-          <w:szCs w:val="22"/>
-          <w:lang w:val="pt-BR"/>
-        </w:rPr>
-        <w:t>.</w:t>
-      </w:r>
-    </w:p>
-    <w:p>
-      <w:pPr>
-        <w:spacing w:line="360" w:lineRule="auto"/>
-        <w:rPr>
-          <w:rFonts w:ascii="Arial" w:hAnsi="Arial" w:cs="Arial"/>
-          <w:b/>
-          <w:sz w:val="22"/>
-          <w:szCs w:val="22"/>
-          <w:lang w:val="pt-BR"/>
-        </w:rPr>
-      </w:pPr>
-    </w:p>
-    <w:p>
-      <w:pPr>
-        <w:spacing w:line="360" w:lineRule="auto"/>
-        <w:rPr>
-          <w:rFonts w:ascii="Arial" w:hAnsi="Arial" w:cs="Arial"/>
-          <w:b/>
-          <w:sz w:val="22"/>
-          <w:szCs w:val="22"/>
-          <w:lang w:val="pt-BR"/>
-        </w:rPr>
-      </w:pPr>
-      <w:r>
-        <w:rPr>
-          <w:rFonts w:ascii="Arial" w:hAnsi="Arial" w:cs="Arial"/>
-          <w:b/>
-          <w:sz w:val="22"/>
-          <w:szCs w:val="22"/>
-          <w:lang w:val="pt-BR"/>
-        </w:rPr>
-        <w:lastRenderedPageBreak/>
-        <w:t>Metodologia</w:t>
-      </w:r>
-      <w:r>
-        <w:rPr>
-          <w:rFonts w:ascii="Arial" w:hAnsi="Arial" w:cs="Arial"/>
-          <w:b/>
+          <w:sz w:val="22"/>
+          <w:szCs w:val="22"/>
+          <w:lang w:val="pt-BR"/>
+        </w:rPr>
+      </w:pPr>
+      <w:r>
+        <w:rPr>
+          <w:rFonts w:ascii="Arial" w:hAnsi="Arial" w:cs="Arial"/>
+          <w:sz w:val="22"/>
+          <w:szCs w:val="22"/>
+          <w:lang w:val="pt-BR"/>
+        </w:rPr>
+        <w:t>Como as zonas residenciais variam entre as pesquisas, será utilizado o software QGIS</w:t>
+      </w:r>
+      <w:r>
+        <w:rPr>
+          <w:rFonts w:ascii="Arial" w:hAnsi="Arial" w:cs="Arial"/>
           <w:sz w:val="22"/>
           <w:szCs w:val="22"/>
           <w:lang w:val="pt-BR"/>
@@ -1164,25 +1127,12 @@
       <w:r>
         <w:rPr>
           <w:rFonts w:ascii="Arial" w:hAnsi="Arial" w:cs="Arial"/>
-          <w:b/>
-          <w:sz w:val="22"/>
-          <w:szCs w:val="22"/>
-          <w:lang w:val="pt-BR"/>
-        </w:rPr>
-        <w:t>ou Material e Métodos</w:t>
-      </w:r>
-    </w:p>
-    <w:p>
-      <w:pPr>
-        <w:spacing w:line="360" w:lineRule="auto"/>
-        <w:rPr>
-          <w:rFonts w:ascii="Arial" w:hAnsi="Arial" w:cs="Arial"/>
-          <w:b/>
-          <w:sz w:val="22"/>
-          <w:szCs w:val="22"/>
-          <w:lang w:val="pt-BR"/>
-        </w:rPr>
-      </w:pPr>
+          <w:sz w:val="22"/>
+          <w:szCs w:val="22"/>
+          <w:lang w:val="pt-BR"/>
+        </w:rPr>
+        <w:t>para padronizar as zonas de modo que se tornem comparáveis ao longo das cinco décadas. A unificação será feita por meio de análises espaciais e georreferenciamento, criando uma nova divisão que será aplicada consistentemente em todas as edições da pesquisa.</w:t>
+      </w:r>
     </w:p>
     <w:p>
       <w:pPr>
@@ -1196,15 +1146,23 @@
           <w:lang w:val="pt-BR"/>
         </w:rPr>
       </w:pPr>
-      <w:bookmarkStart w:id="1" w:name="_Hlk108866226"/>
-      <w:r>
-        <w:rPr>
-          <w:rFonts w:ascii="Arial" w:hAnsi="Arial" w:cs="Arial"/>
-          <w:sz w:val="22"/>
-          <w:szCs w:val="22"/>
-          <w:lang w:val="pt-BR"/>
-        </w:rPr>
-        <w:t xml:space="preserve">A base de dados utilizada é a pesquisa “Origem e Destino” realizada pela Companhia do Metropolitano de São Paulo a cada 10 anos. Os dados disponíveis são das pesquisas de 1977, 1987, 1997, 2007 e 2017. </w:t>
+      <w:r>
+        <w:rPr>
+          <w:rFonts w:ascii="Arial" w:hAnsi="Arial" w:cs="Arial"/>
+          <w:sz w:val="22"/>
+          <w:szCs w:val="22"/>
+          <w:lang w:val="pt-BR"/>
+        </w:rPr>
+        <w:t xml:space="preserve">Inicialmente será realizada uma análise descritiva e exploratória, </w:t>
+      </w:r>
+      <w:r>
+        <w:rPr>
+          <w:rFonts w:ascii="Arial" w:hAnsi="Arial" w:cs="Arial"/>
+          <w:sz w:val="22"/>
+          <w:szCs w:val="22"/>
+          <w:lang w:val="pt-BR"/>
+        </w:rPr>
+        <w:t>buscando identificar padrões entre as variáveis de transporte e as características socioeconômicas de cada zona residencial ao longo das décadas.</w:t>
       </w:r>
     </w:p>
     <w:p>
@@ -1226,47 +1184,43 @@
           <w:szCs w:val="22"/>
           <w:lang w:val="pt-BR"/>
         </w:rPr>
-        <w:t xml:space="preserve">No tópico Metodologia ou Material e Métodos deve-se: detalhar como a pesquisa será conduzida; descrever os procedimentos que serão adotados para a coleta e análise de dados; e caracterizar a pesquisa em relação aos seus objetivos e à abordagem. Para os </w:t>
-      </w:r>
-      <w:proofErr w:type="spellStart"/>
-      <w:r>
-        <w:rPr>
-          <w:rFonts w:ascii="Arial" w:hAnsi="Arial" w:cs="Arial"/>
-          <w:sz w:val="22"/>
-          <w:szCs w:val="22"/>
-          <w:lang w:val="pt-BR"/>
-        </w:rPr>
-        <w:t>TCCs</w:t>
-      </w:r>
-      <w:proofErr w:type="spellEnd"/>
-      <w:r>
-        <w:rPr>
-          <w:rFonts w:ascii="Arial" w:hAnsi="Arial" w:cs="Arial"/>
-          <w:sz w:val="22"/>
-          <w:szCs w:val="22"/>
-          <w:lang w:val="pt-BR"/>
-        </w:rPr>
-        <w:t xml:space="preserve"> do MBA da USP/</w:t>
-      </w:r>
-      <w:proofErr w:type="spellStart"/>
-      <w:r>
-        <w:rPr>
-          <w:rFonts w:ascii="Arial" w:hAnsi="Arial" w:cs="Arial"/>
-          <w:sz w:val="22"/>
-          <w:szCs w:val="22"/>
-          <w:lang w:val="pt-BR"/>
-        </w:rPr>
-        <w:t>Esalq</w:t>
-      </w:r>
-      <w:proofErr w:type="spellEnd"/>
-      <w:r>
-        <w:rPr>
-          <w:rFonts w:ascii="Arial" w:hAnsi="Arial" w:cs="Arial"/>
-          <w:sz w:val="22"/>
-          <w:szCs w:val="22"/>
-          <w:lang w:val="pt-BR"/>
-        </w:rPr>
-        <w:t xml:space="preserve"> a pesquisa deve apresentar caráter aplicado e temática relacionada às áreas de desenvolvimento do curso, de modo que o(a) aluno(a) faça uso de ferramentas de metodologia de pesquisa e análise, bem como dos conhecimentos adquiridos ao longo do curso.</w:t>
+        <w:t>Serão utilizadas técnicas de estatística descritiva, visualizações gráficas (histogramas, gráficos de dispersão, etc.) e análise de correlação para verificar como variáveis como renda</w:t>
+      </w:r>
+      <w:r>
+        <w:rPr>
+          <w:rFonts w:ascii="Arial" w:hAnsi="Arial" w:cs="Arial"/>
+          <w:sz w:val="22"/>
+          <w:szCs w:val="22"/>
+          <w:lang w:val="pt-BR"/>
+        </w:rPr>
+        <w:t>,</w:t>
+      </w:r>
+      <w:r>
+        <w:rPr>
+          <w:rFonts w:ascii="Arial" w:hAnsi="Arial" w:cs="Arial"/>
+          <w:sz w:val="22"/>
+          <w:szCs w:val="22"/>
+          <w:lang w:val="pt-BR"/>
+        </w:rPr>
+        <w:t xml:space="preserve"> escolaridade</w:t>
+      </w:r>
+      <w:r>
+        <w:rPr>
+          <w:rFonts w:ascii="Arial" w:hAnsi="Arial" w:cs="Arial"/>
+          <w:sz w:val="22"/>
+          <w:szCs w:val="22"/>
+          <w:lang w:val="pt-BR"/>
+        </w:rPr>
+        <w:t>, população total, número de veículos,</w:t>
+      </w:r>
+      <w:r>
+        <w:rPr>
+          <w:rFonts w:ascii="Arial" w:hAnsi="Arial" w:cs="Arial"/>
+          <w:sz w:val="22"/>
+          <w:szCs w:val="22"/>
+          <w:lang w:val="pt-BR"/>
+        </w:rPr>
+        <w:t xml:space="preserve"> influenciam a escolha dos modais de transporte.</w:t>
       </w:r>
     </w:p>
     <w:p>
@@ -1281,6 +1235,15 @@
           <w:lang w:val="pt-BR"/>
         </w:rPr>
       </w:pPr>
+      <w:r>
+        <w:rPr>
+          <w:rFonts w:ascii="Arial" w:hAnsi="Arial" w:cs="Arial"/>
+          <w:sz w:val="22"/>
+          <w:szCs w:val="22"/>
+          <w:lang w:val="pt-BR"/>
+        </w:rPr>
+        <w:t>Essa análise será não preditiva, com o objetivo de identificar possíveis relações entre as variáveis e observar mudanças nos padrões de mobilidade ao longo do tempo.</w:t>
+      </w:r>
     </w:p>
     <w:p>
       <w:pPr>
@@ -1301,307 +1264,7 @@
           <w:szCs w:val="22"/>
           <w:lang w:val="pt-BR"/>
         </w:rPr>
-        <w:t xml:space="preserve">Entre os </w:t>
-      </w:r>
-      <w:r>
-        <w:rPr>
-          <w:rFonts w:ascii="Arial" w:hAnsi="Arial" w:cs="Arial"/>
-          <w:sz w:val="22"/>
-          <w:szCs w:val="22"/>
-          <w:lang w:val="pt-BR"/>
-        </w:rPr>
-        <w:t>tipos</w:t>
-      </w:r>
-      <w:r>
-        <w:rPr>
-          <w:rFonts w:ascii="Arial" w:hAnsi="Arial" w:cs="Arial"/>
-          <w:sz w:val="22"/>
-          <w:szCs w:val="22"/>
-          <w:lang w:val="pt-BR"/>
-        </w:rPr>
-        <w:t xml:space="preserve"> de pesquisa </w:t>
-      </w:r>
-      <w:r>
-        <w:rPr>
-          <w:rFonts w:ascii="Arial" w:hAnsi="Arial" w:cs="Arial"/>
-          <w:sz w:val="22"/>
-          <w:szCs w:val="22"/>
-          <w:lang w:val="pt-BR"/>
-        </w:rPr>
-        <w:t>recomendados</w:t>
-      </w:r>
-      <w:r>
-        <w:rPr>
-          <w:rFonts w:ascii="Arial" w:hAnsi="Arial" w:cs="Arial"/>
-          <w:sz w:val="22"/>
-          <w:szCs w:val="22"/>
-          <w:lang w:val="pt-BR"/>
-        </w:rPr>
-        <w:t xml:space="preserve"> para elaboração dos </w:t>
-      </w:r>
-      <w:proofErr w:type="spellStart"/>
-      <w:r>
-        <w:rPr>
-          <w:rFonts w:ascii="Arial" w:hAnsi="Arial" w:cs="Arial"/>
-          <w:sz w:val="22"/>
-          <w:szCs w:val="22"/>
-          <w:lang w:val="pt-BR"/>
-        </w:rPr>
-        <w:t>TCCs</w:t>
-      </w:r>
-      <w:proofErr w:type="spellEnd"/>
-      <w:r>
-        <w:rPr>
-          <w:rFonts w:ascii="Arial" w:hAnsi="Arial" w:cs="Arial"/>
-          <w:sz w:val="22"/>
-          <w:szCs w:val="22"/>
-          <w:lang w:val="pt-BR"/>
-        </w:rPr>
-        <w:t xml:space="preserve"> dos curso</w:t>
-      </w:r>
-      <w:r>
-        <w:rPr>
-          <w:rFonts w:ascii="Arial" w:hAnsi="Arial" w:cs="Arial"/>
-          <w:sz w:val="22"/>
-          <w:szCs w:val="22"/>
-          <w:lang w:val="pt-BR"/>
-        </w:rPr>
-        <w:t>s do</w:t>
-      </w:r>
-      <w:r>
-        <w:rPr>
-          <w:rFonts w:ascii="Arial" w:hAnsi="Arial" w:cs="Arial"/>
-          <w:sz w:val="22"/>
-          <w:szCs w:val="22"/>
-          <w:lang w:val="pt-BR"/>
-        </w:rPr>
-        <w:t xml:space="preserve"> MBA </w:t>
-      </w:r>
-      <w:r>
-        <w:rPr>
-          <w:rFonts w:ascii="Arial" w:hAnsi="Arial" w:cs="Arial"/>
-          <w:sz w:val="22"/>
-          <w:szCs w:val="22"/>
-          <w:lang w:val="pt-BR"/>
-        </w:rPr>
-        <w:t>USP/</w:t>
-      </w:r>
-      <w:proofErr w:type="spellStart"/>
-      <w:r>
-        <w:rPr>
-          <w:rFonts w:ascii="Arial" w:hAnsi="Arial" w:cs="Arial"/>
-          <w:sz w:val="22"/>
-          <w:szCs w:val="22"/>
-          <w:lang w:val="pt-BR"/>
-        </w:rPr>
-        <w:t>Esalq</w:t>
-      </w:r>
-      <w:proofErr w:type="spellEnd"/>
-      <w:r>
-        <w:rPr>
-          <w:rFonts w:ascii="Arial" w:hAnsi="Arial" w:cs="Arial"/>
-          <w:sz w:val="22"/>
-          <w:szCs w:val="22"/>
-          <w:lang w:val="pt-BR"/>
-        </w:rPr>
-        <w:t>, têm-se</w:t>
-      </w:r>
-      <w:r>
-        <w:rPr>
-          <w:rFonts w:ascii="Arial" w:hAnsi="Arial" w:cs="Arial"/>
-          <w:sz w:val="22"/>
-          <w:szCs w:val="22"/>
-          <w:lang w:val="pt-BR"/>
-        </w:rPr>
-        <w:t xml:space="preserve">: </w:t>
-      </w:r>
-      <w:r>
-        <w:rPr>
-          <w:rFonts w:ascii="Arial" w:hAnsi="Arial" w:cs="Arial"/>
-          <w:sz w:val="22"/>
-          <w:szCs w:val="22"/>
-          <w:lang w:val="pt-BR"/>
-        </w:rPr>
-        <w:t>Pesquisa Experimental</w:t>
-      </w:r>
-      <w:r>
-        <w:rPr>
-          <w:rFonts w:ascii="Arial" w:hAnsi="Arial" w:cs="Arial"/>
-          <w:sz w:val="22"/>
-          <w:szCs w:val="22"/>
-          <w:lang w:val="pt-BR"/>
-        </w:rPr>
-        <w:t>;</w:t>
-      </w:r>
-      <w:r>
-        <w:rPr>
-          <w:rFonts w:ascii="Arial" w:hAnsi="Arial" w:cs="Arial"/>
-          <w:sz w:val="22"/>
-          <w:szCs w:val="22"/>
-          <w:lang w:val="pt-BR"/>
-        </w:rPr>
-        <w:t xml:space="preserve"> Levantamento de Campo (</w:t>
-      </w:r>
-      <w:r>
-        <w:rPr>
-          <w:rFonts w:ascii="Arial" w:hAnsi="Arial" w:cs="Arial"/>
-          <w:sz w:val="22"/>
-          <w:szCs w:val="22"/>
-          <w:lang w:val="pt-BR"/>
-        </w:rPr>
-        <w:t>“</w:t>
-      </w:r>
-      <w:proofErr w:type="spellStart"/>
-      <w:r>
-        <w:rPr>
-          <w:rFonts w:ascii="Arial" w:hAnsi="Arial" w:cs="Arial"/>
-          <w:sz w:val="22"/>
-          <w:szCs w:val="22"/>
-          <w:lang w:val="pt-BR"/>
-        </w:rPr>
-        <w:t>survey</w:t>
-      </w:r>
-      <w:proofErr w:type="spellEnd"/>
-      <w:r>
-        <w:rPr>
-          <w:rFonts w:ascii="Arial" w:hAnsi="Arial" w:cs="Arial"/>
-          <w:sz w:val="22"/>
-          <w:szCs w:val="22"/>
-          <w:lang w:val="pt-BR"/>
-        </w:rPr>
-        <w:t>”</w:t>
-      </w:r>
-      <w:r>
-        <w:rPr>
-          <w:rFonts w:ascii="Arial" w:hAnsi="Arial" w:cs="Arial"/>
-          <w:sz w:val="22"/>
-          <w:szCs w:val="22"/>
-          <w:lang w:val="pt-BR"/>
-        </w:rPr>
-        <w:t>);</w:t>
-      </w:r>
-      <w:r>
-        <w:rPr>
-          <w:rFonts w:ascii="Arial" w:hAnsi="Arial" w:cs="Arial"/>
-          <w:sz w:val="22"/>
-          <w:szCs w:val="22"/>
-          <w:lang w:val="pt-BR"/>
-        </w:rPr>
-        <w:t xml:space="preserve"> </w:t>
-      </w:r>
-      <w:r>
-        <w:rPr>
-          <w:rFonts w:ascii="Arial" w:hAnsi="Arial" w:cs="Arial"/>
-          <w:sz w:val="22"/>
-          <w:szCs w:val="22"/>
-          <w:lang w:val="pt-BR"/>
-        </w:rPr>
-        <w:t>Estudo de Caso (único ou de múltiplos casos)</w:t>
-      </w:r>
-      <w:r>
-        <w:rPr>
-          <w:rFonts w:ascii="Arial" w:hAnsi="Arial" w:cs="Arial"/>
-          <w:sz w:val="22"/>
-          <w:szCs w:val="22"/>
-          <w:lang w:val="pt-BR"/>
-        </w:rPr>
-        <w:t>;</w:t>
-      </w:r>
-      <w:r>
-        <w:rPr>
-          <w:rFonts w:ascii="Arial" w:hAnsi="Arial" w:cs="Arial"/>
-          <w:sz w:val="22"/>
-          <w:szCs w:val="22"/>
-          <w:lang w:val="pt-BR"/>
-        </w:rPr>
-        <w:t xml:space="preserve"> Estudo de Caso-controle (ou pesquisa </w:t>
-      </w:r>
-      <w:proofErr w:type="spellStart"/>
-      <w:r>
-        <w:rPr>
-          <w:rFonts w:ascii="Arial" w:hAnsi="Arial" w:cs="Arial"/>
-          <w:i/>
-          <w:iCs/>
-          <w:sz w:val="22"/>
-          <w:szCs w:val="22"/>
-          <w:lang w:val="pt-BR"/>
-        </w:rPr>
-        <w:t>ex</w:t>
-      </w:r>
-      <w:proofErr w:type="spellEnd"/>
-      <w:r>
-        <w:rPr>
-          <w:rFonts w:ascii="Arial" w:hAnsi="Arial" w:cs="Arial"/>
-          <w:i/>
-          <w:iCs/>
-          <w:sz w:val="22"/>
-          <w:szCs w:val="22"/>
-          <w:lang w:val="pt-BR"/>
-        </w:rPr>
-        <w:t>-post-facto</w:t>
-      </w:r>
-      <w:r>
-        <w:rPr>
-          <w:rFonts w:ascii="Arial" w:hAnsi="Arial" w:cs="Arial"/>
-          <w:sz w:val="22"/>
-          <w:szCs w:val="22"/>
-          <w:lang w:val="pt-BR"/>
-        </w:rPr>
-        <w:t>)</w:t>
-      </w:r>
-      <w:r>
-        <w:rPr>
-          <w:rFonts w:ascii="Arial" w:hAnsi="Arial" w:cs="Arial"/>
-          <w:sz w:val="22"/>
-          <w:szCs w:val="22"/>
-          <w:lang w:val="pt-BR"/>
-        </w:rPr>
-        <w:t>;</w:t>
-      </w:r>
-      <w:r>
-        <w:rPr>
-          <w:rFonts w:ascii="Arial" w:hAnsi="Arial" w:cs="Arial"/>
-          <w:sz w:val="22"/>
-          <w:szCs w:val="22"/>
-          <w:lang w:val="pt-BR"/>
-        </w:rPr>
-        <w:t xml:space="preserve"> Pesquisa Participante</w:t>
-      </w:r>
-      <w:r>
-        <w:rPr>
-          <w:rFonts w:ascii="Arial" w:hAnsi="Arial" w:cs="Arial"/>
-          <w:sz w:val="22"/>
-          <w:szCs w:val="22"/>
-          <w:lang w:val="pt-BR"/>
-        </w:rPr>
-        <w:t>;</w:t>
-      </w:r>
-      <w:r>
-        <w:rPr>
-          <w:rFonts w:ascii="Arial" w:hAnsi="Arial" w:cs="Arial"/>
-          <w:sz w:val="22"/>
-          <w:szCs w:val="22"/>
-          <w:lang w:val="pt-BR"/>
-        </w:rPr>
-        <w:t xml:space="preserve"> e</w:t>
-      </w:r>
-      <w:r>
-        <w:rPr>
-          <w:rFonts w:ascii="Arial" w:hAnsi="Arial" w:cs="Arial"/>
-          <w:sz w:val="22"/>
-          <w:szCs w:val="22"/>
-          <w:lang w:val="pt-BR"/>
-        </w:rPr>
-        <w:t>,</w:t>
-      </w:r>
-      <w:r>
-        <w:rPr>
-          <w:rFonts w:ascii="Arial" w:hAnsi="Arial" w:cs="Arial"/>
-          <w:sz w:val="22"/>
-          <w:szCs w:val="22"/>
-          <w:lang w:val="pt-BR"/>
-        </w:rPr>
-        <w:t xml:space="preserve"> Pesquisa-Ação. </w:t>
+        <w:t>A padronização das zonas residenciais ao longo das décadas é uma etapa crítica deste projeto, e serão conduzidos testes de validação para garantir a consistência das comparações entre os dados históricos. Limitações potenciais incluem a possível perda de granularidade em certos detalhes das zonas ao realizar a unificação, bem como a disponibilidade de dados suficientes para a fase preditiva.</w:t>
       </w:r>
     </w:p>
     <w:p>
@@ -1623,160 +1286,7 @@
           <w:szCs w:val="22"/>
           <w:lang w:val="pt-BR"/>
         </w:rPr>
-        <w:t>A metodologia escolhida determina quais são os dados (informações) necessários para a sua aplicação</w:t>
-      </w:r>
-      <w:r>
-        <w:rPr>
-          <w:rFonts w:ascii="Arial" w:hAnsi="Arial" w:cs="Arial"/>
-          <w:sz w:val="22"/>
-          <w:szCs w:val="22"/>
-          <w:lang w:val="pt-BR"/>
-        </w:rPr>
-        <w:t xml:space="preserve">. </w:t>
-      </w:r>
-      <w:r>
-        <w:rPr>
-          <w:rFonts w:ascii="Arial" w:hAnsi="Arial" w:cs="Arial"/>
-          <w:sz w:val="22"/>
-          <w:szCs w:val="22"/>
-          <w:lang w:val="pt-BR"/>
-        </w:rPr>
-        <w:t>Como técnicas e instrumentos para obtenção de informações e coleta de dados aceitos, menciona-se a Entrevista, o Questionário, a Observação e o Levantamento de Dados</w:t>
-      </w:r>
-      <w:r>
-        <w:rPr>
-          <w:rFonts w:ascii="Arial" w:hAnsi="Arial" w:cs="Arial"/>
-          <w:sz w:val="22"/>
-          <w:szCs w:val="22"/>
-          <w:lang w:val="pt-BR"/>
-        </w:rPr>
-        <w:t xml:space="preserve"> Primários ou</w:t>
-      </w:r>
-      <w:r>
-        <w:rPr>
-          <w:rFonts w:ascii="Arial" w:hAnsi="Arial" w:cs="Arial"/>
-          <w:sz w:val="22"/>
-          <w:szCs w:val="22"/>
-          <w:lang w:val="pt-BR"/>
-        </w:rPr>
-        <w:t xml:space="preserve"> Secundários. </w:t>
-      </w:r>
-      <w:r>
-        <w:rPr>
-          <w:rFonts w:ascii="Arial" w:hAnsi="Arial" w:cs="Arial"/>
-          <w:sz w:val="22"/>
-          <w:szCs w:val="22"/>
-          <w:lang w:val="pt-BR"/>
-        </w:rPr>
-        <w:t xml:space="preserve">As </w:t>
-      </w:r>
-      <w:r>
-        <w:rPr>
-          <w:rFonts w:ascii="Arial" w:hAnsi="Arial" w:cs="Arial"/>
-          <w:sz w:val="22"/>
-          <w:szCs w:val="22"/>
-          <w:lang w:val="pt-BR"/>
-        </w:rPr>
-        <w:t>Pesquisas</w:t>
-      </w:r>
-      <w:r>
-        <w:rPr>
-          <w:rFonts w:ascii="Arial" w:hAnsi="Arial" w:cs="Arial"/>
-          <w:sz w:val="22"/>
-          <w:szCs w:val="22"/>
-          <w:lang w:val="pt-BR"/>
-        </w:rPr>
-        <w:t xml:space="preserve"> Bibliográficas</w:t>
-      </w:r>
-      <w:r>
-        <w:rPr>
-          <w:rFonts w:ascii="Arial" w:hAnsi="Arial" w:cs="Arial"/>
-          <w:sz w:val="22"/>
-          <w:szCs w:val="22"/>
-          <w:lang w:val="pt-BR"/>
-        </w:rPr>
-        <w:t>, ou seja</w:t>
-      </w:r>
-      <w:r>
-        <w:rPr>
-          <w:rFonts w:ascii="Arial" w:hAnsi="Arial" w:cs="Arial"/>
-          <w:sz w:val="22"/>
-          <w:szCs w:val="22"/>
-          <w:lang w:val="pt-BR"/>
-        </w:rPr>
-        <w:t>, baseadas</w:t>
-      </w:r>
-      <w:r>
-        <w:rPr>
-          <w:rFonts w:ascii="Arial" w:hAnsi="Arial" w:cs="Arial"/>
-          <w:sz w:val="22"/>
-          <w:szCs w:val="22"/>
-          <w:lang w:val="pt-BR"/>
-        </w:rPr>
-        <w:t xml:space="preserve"> exclusivamente </w:t>
-      </w:r>
-      <w:r>
-        <w:rPr>
-          <w:rFonts w:ascii="Arial" w:hAnsi="Arial" w:cs="Arial"/>
-          <w:sz w:val="22"/>
-          <w:szCs w:val="22"/>
-          <w:lang w:val="pt-BR"/>
-        </w:rPr>
-        <w:t>em dados não experimentais levantados na l</w:t>
-      </w:r>
-      <w:r>
-        <w:rPr>
-          <w:rFonts w:ascii="Arial" w:hAnsi="Arial" w:cs="Arial"/>
-          <w:sz w:val="22"/>
-          <w:szCs w:val="22"/>
-          <w:lang w:val="pt-BR"/>
-        </w:rPr>
-        <w:t>iteratura</w:t>
-      </w:r>
-      <w:r>
-        <w:rPr>
-          <w:rFonts w:ascii="Arial" w:hAnsi="Arial" w:cs="Arial"/>
-          <w:sz w:val="22"/>
-          <w:szCs w:val="22"/>
-          <w:lang w:val="pt-BR"/>
-        </w:rPr>
-        <w:t xml:space="preserve"> especializada em uma determinada área </w:t>
-      </w:r>
-      <w:r>
-        <w:rPr>
-          <w:rFonts w:ascii="Arial" w:hAnsi="Arial" w:cs="Arial"/>
-          <w:sz w:val="22"/>
-          <w:szCs w:val="22"/>
-          <w:lang w:val="pt-BR"/>
-        </w:rPr>
-        <w:t>de conhecimento, são consideradas e aceitas somente se elaboradas utilizando método</w:t>
-      </w:r>
-      <w:r>
-        <w:rPr>
-          <w:rFonts w:ascii="Arial" w:hAnsi="Arial" w:cs="Arial"/>
-          <w:sz w:val="22"/>
-          <w:szCs w:val="22"/>
-          <w:lang w:val="pt-BR"/>
-        </w:rPr>
-        <w:t>s de análise de metadados ou grupo de dados (análise de redes sociais, análise de agrupamento, análise de correspondência</w:t>
-      </w:r>
-      <w:r>
-        <w:rPr>
-          <w:rFonts w:ascii="Arial" w:hAnsi="Arial" w:cs="Arial"/>
-          <w:sz w:val="22"/>
-          <w:szCs w:val="22"/>
-          <w:lang w:val="pt-BR"/>
-        </w:rPr>
-        <w:t>, análise de fatores e análise de regressão múltipla)</w:t>
-      </w:r>
-      <w:r>
-        <w:rPr>
-          <w:rFonts w:ascii="Arial" w:hAnsi="Arial" w:cs="Arial"/>
-          <w:sz w:val="22"/>
-          <w:szCs w:val="22"/>
-          <w:lang w:val="pt-BR"/>
-        </w:rPr>
-        <w:t>. Cabe ressaltar que a depender do objeto de estudo, é necessário que a pesquisa seja submetida e aprovada pelo Comitê de Ética em Pesquisa [CEP], o que deve ser feito nas fases iniciais do estudo e antes da coleta de dados.</w:t>
+        <w:t>Após a conclusão da fase descritiva, será avaliada a viabilidade de realizar análises preditivas. Se for possível identificar padrões consistentes nas relações entre variáveis socioeconômicas e a escolha dos modais de transporte, será explorada a construção de modelos preditivos.</w:t>
       </w:r>
     </w:p>
     <w:p>
@@ -1798,27 +1308,7 @@
           <w:szCs w:val="22"/>
           <w:lang w:val="pt-BR"/>
         </w:rPr>
-        <w:t xml:space="preserve">Não deve ser divulgado o nome da instituição ou empresa onde foi realizado o estudo ou onde foram coletados os dados, bem como nome do(s) proprietário(s) ou dos participantes de pesquisa. Assim, </w:t>
-      </w:r>
-      <w:bookmarkStart w:id="2" w:name="_Hlk108868896"/>
-      <w:r>
-        <w:rPr>
-          <w:rFonts w:ascii="Arial" w:hAnsi="Arial" w:cs="Arial"/>
-          <w:sz w:val="22"/>
-          <w:szCs w:val="22"/>
-          <w:lang w:val="pt-BR"/>
-        </w:rPr>
-        <w:t xml:space="preserve">esta informação deve ser substituída pela </w:t>
-      </w:r>
-      <w:bookmarkEnd w:id="2"/>
-      <w:r>
-        <w:rPr>
-          <w:rFonts w:ascii="Arial" w:hAnsi="Arial" w:cs="Arial"/>
-          <w:sz w:val="22"/>
-          <w:szCs w:val="22"/>
-          <w:lang w:val="pt-BR"/>
-        </w:rPr>
-        <w:t>descrição detalhada do local do estudo, incluindo informações como cidade e estado em que o objeto de estudo está localizado, atividade, porte, número de funcionários, entre outros dados.</w:t>
+        <w:t>O objetivo será prever a preferência por determinados modais de transporte em diferentes zonas residenciais com base em variáveis como renda, escolaridade e idade.</w:t>
       </w:r>
     </w:p>
     <w:p>
@@ -1840,103 +1330,97 @@
           <w:szCs w:val="22"/>
           <w:lang w:val="pt-BR"/>
         </w:rPr>
-        <w:t>O título desta seção deve ser definido com base na pesquisa a ser realizada. Quando se tratar de Pesquisa Bibliográfica, Pesquisa Documental ou Pesquisa Descritiva, deve-se utilizar “M</w:t>
-      </w:r>
-      <w:r>
-        <w:rPr>
-          <w:rFonts w:ascii="Arial" w:hAnsi="Arial" w:cs="Arial"/>
-          <w:sz w:val="22"/>
-          <w:szCs w:val="22"/>
-          <w:lang w:val="pt-BR"/>
-        </w:rPr>
-        <w:t>etodologia</w:t>
-      </w:r>
-      <w:r>
-        <w:rPr>
-          <w:rFonts w:ascii="Arial" w:hAnsi="Arial" w:cs="Arial"/>
-          <w:sz w:val="22"/>
-          <w:szCs w:val="22"/>
-          <w:lang w:val="pt-BR"/>
-        </w:rPr>
-        <w:t>” e quando de Pesquisa Experimental “Material e Métodos”.</w:t>
-      </w:r>
-      <w:r>
-        <w:rPr>
-          <w:rFonts w:ascii="Arial" w:hAnsi="Arial" w:cs="Arial"/>
-          <w:sz w:val="22"/>
-          <w:szCs w:val="22"/>
-          <w:lang w:val="pt-BR"/>
-        </w:rPr>
-        <w:t xml:space="preserve"> </w:t>
-      </w:r>
+        <w:t xml:space="preserve">Os dados utilizados são anonimizados, garantindo a privacidade dos indivíduos, e serão manuseados de acordo com as diretrizes éticas para análise de dados, sem qualquer tentativa de </w:t>
+      </w:r>
+      <w:proofErr w:type="spellStart"/>
+      <w:r>
+        <w:rPr>
+          <w:rFonts w:ascii="Arial" w:hAnsi="Arial" w:cs="Arial"/>
+          <w:sz w:val="22"/>
+          <w:szCs w:val="22"/>
+          <w:lang w:val="pt-BR"/>
+        </w:rPr>
+        <w:t>reidentificação</w:t>
+      </w:r>
+      <w:proofErr w:type="spellEnd"/>
+      <w:r>
+        <w:rPr>
+          <w:rFonts w:ascii="Arial" w:hAnsi="Arial" w:cs="Arial"/>
+          <w:sz w:val="22"/>
+          <w:szCs w:val="22"/>
+          <w:lang w:val="pt-BR"/>
+        </w:rPr>
+        <w:t>.</w:t>
+      </w:r>
+    </w:p>
+    <w:p>
+      <w:pPr>
+        <w:spacing w:line="360" w:lineRule="auto"/>
+        <w:ind w:firstLine="709"/>
+        <w:jc w:val="both"/>
+        <w:rPr>
+          <w:rFonts w:ascii="Arial" w:hAnsi="Arial" w:cs="Arial"/>
+          <w:sz w:val="22"/>
+          <w:szCs w:val="22"/>
+          <w:lang w:val="pt-BR"/>
+        </w:rPr>
+      </w:pPr>
+    </w:p>
+    <w:p>
+      <w:pPr>
+        <w:spacing w:line="360" w:lineRule="auto"/>
+        <w:ind w:firstLine="709"/>
+        <w:jc w:val="both"/>
+        <w:rPr>
+          <w:rFonts w:ascii="Arial" w:hAnsi="Arial" w:cs="Arial"/>
+          <w:sz w:val="22"/>
+          <w:szCs w:val="22"/>
+          <w:lang w:val="pt-BR"/>
+        </w:rPr>
+      </w:pPr>
+    </w:p>
+    <w:p>
+      <w:pPr>
+        <w:spacing w:line="360" w:lineRule="auto"/>
+        <w:ind w:firstLine="709"/>
+        <w:jc w:val="both"/>
+        <w:rPr>
+          <w:rFonts w:ascii="Arial" w:hAnsi="Arial" w:cs="Arial"/>
+          <w:sz w:val="22"/>
+          <w:szCs w:val="22"/>
+          <w:lang w:val="pt-BR"/>
+        </w:rPr>
+      </w:pPr>
+    </w:p>
+    <w:p>
+      <w:pPr>
+        <w:spacing w:line="360" w:lineRule="auto"/>
+        <w:ind w:firstLine="709"/>
+        <w:jc w:val="both"/>
+        <w:rPr>
+          <w:rFonts w:ascii="Arial" w:hAnsi="Arial" w:cs="Arial"/>
+          <w:sz w:val="22"/>
+          <w:szCs w:val="22"/>
+          <w:lang w:val="pt-BR"/>
+        </w:rPr>
+      </w:pPr>
     </w:p>
     <w:bookmarkEnd w:id="1"/>
     <w:p>
       <w:pPr>
         <w:spacing w:line="360" w:lineRule="auto"/>
-        <w:ind w:firstLine="709"/>
         <w:jc w:val="both"/>
         <w:rPr>
           <w:rFonts w:ascii="Arial" w:hAnsi="Arial" w:cs="Arial"/>
-          <w:b/>
-          <w:bCs/>
-          <w:sz w:val="22"/>
-          <w:szCs w:val="22"/>
-          <w:lang w:val="pt-BR"/>
-        </w:rPr>
-      </w:pPr>
-      <w:r>
-        <w:rPr>
-          <w:rFonts w:ascii="Arial" w:hAnsi="Arial" w:cs="Arial"/>
-          <w:b/>
-          <w:bCs/>
-          <w:sz w:val="22"/>
-          <w:szCs w:val="22"/>
-          <w:lang w:val="pt-BR"/>
-        </w:rPr>
-        <w:lastRenderedPageBreak/>
-        <w:t xml:space="preserve">Atenção: excluir estas instruções antes de realizar a entrega do Projeto de Pesquisa no Move - Sistema de </w:t>
-      </w:r>
-      <w:proofErr w:type="spellStart"/>
-      <w:r>
-        <w:rPr>
-          <w:rFonts w:ascii="Arial" w:hAnsi="Arial" w:cs="Arial"/>
-          <w:b/>
-          <w:bCs/>
-          <w:sz w:val="22"/>
-          <w:szCs w:val="22"/>
-          <w:lang w:val="pt-BR"/>
-        </w:rPr>
-        <w:t>TCCs</w:t>
-      </w:r>
-      <w:proofErr w:type="spellEnd"/>
-      <w:r>
-        <w:rPr>
-          <w:rFonts w:ascii="Arial" w:hAnsi="Arial" w:cs="Arial"/>
-          <w:b/>
-          <w:bCs/>
-          <w:sz w:val="22"/>
-          <w:szCs w:val="22"/>
-          <w:lang w:val="pt-BR"/>
-        </w:rPr>
-        <w:t>.</w:t>
-      </w:r>
+          <w:sz w:val="22"/>
+          <w:szCs w:val="22"/>
+          <w:lang w:val="pt-BR"/>
+        </w:rPr>
+      </w:pPr>
     </w:p>
     <w:p>
       <w:pPr>
         <w:spacing w:line="360" w:lineRule="auto"/>
-        <w:jc w:val="both"/>
-        <w:rPr>
-          <w:rFonts w:ascii="Arial" w:hAnsi="Arial" w:cs="Arial"/>
-          <w:sz w:val="22"/>
-          <w:szCs w:val="22"/>
-          <w:lang w:val="pt-BR"/>
-        </w:rPr>
-      </w:pPr>
-    </w:p>
-    <w:p>
-      <w:pPr>
-        <w:spacing w:line="360" w:lineRule="auto"/>
         <w:rPr>
           <w:rFonts w:ascii="Arial" w:hAnsi="Arial" w:cs="Arial"/>
           <w:b/>
@@ -1953,6 +1437,7 @@
           <w:szCs w:val="22"/>
           <w:lang w:val="pt-BR"/>
         </w:rPr>
+        <w:lastRenderedPageBreak/>
         <w:t xml:space="preserve">Resultados </w:t>
       </w:r>
       <w:r>
@@ -2018,29 +1503,7 @@
           <w:szCs w:val="22"/>
           <w:lang w:val="pt-BR"/>
         </w:rPr>
-        <w:t xml:space="preserve">Espera-se conseguir ter uma visão acertada sobre o padrão de comportamento relacionado a mobilidade urbana da cidade de São Paulo em recortes periódicos, e procurar entender se houve alguma alteração significativa entre um período e outro. </w:t>
-      </w:r>
-    </w:p>
-    <w:p>
-      <w:pPr>
-        <w:spacing w:line="360" w:lineRule="auto"/>
-        <w:ind w:firstLine="709"/>
-        <w:jc w:val="both"/>
-        <w:rPr>
-          <w:rFonts w:ascii="Arial" w:hAnsi="Arial" w:cs="Arial"/>
-          <w:sz w:val="22"/>
-          <w:szCs w:val="22"/>
-          <w:lang w:val="pt-BR"/>
-        </w:rPr>
-      </w:pPr>
-      <w:r>
-        <w:rPr>
-          <w:rFonts w:ascii="Arial" w:hAnsi="Arial" w:cs="Arial"/>
-          <w:sz w:val="22"/>
-          <w:szCs w:val="22"/>
-          <w:lang w:val="pt-BR"/>
-        </w:rPr>
-        <w:t>Conciliando os dados de mobilidade com dados socioeconômicos, pode-se buscar relações entre diferentes características e a opção de um determinado tipo de transporte em detrimento de outro.</w:t>
+        <w:t>Espera-se obter uma visão clara e detalhada dos padrões de comportamento relacionados à mobilidade urbana na cidade de São Paulo ao longo de diferentes períodos. A análise comparativa entre as cinco décadas deve permitir identificar mudanças significativas nos hábitos de deslocamento da população. Além disso, ao cruzar os dados de mobilidade com as variáveis socioeconômicas, espera-se revelar relações entre características como renda, escolaridade e a escolha preferencial por certos modais de transporte, oferecendo insights sobre como fatores socioeconômicos influenciam as opções de transporte ao longo do tempo.</w:t>
       </w:r>
     </w:p>
     <w:p>
@@ -4885,7 +4348,34 @@
           <w:szCs w:val="22"/>
           <w:lang w:val="pt-BR"/>
         </w:rPr>
-        <w:t xml:space="preserve">3 - </w:t>
+        <w:t>3</w:t>
+      </w:r>
+      <w:r>
+        <w:rPr>
+          <w:rFonts w:ascii="Arial" w:hAnsi="Arial" w:cs="Arial"/>
+          <w:sz w:val="22"/>
+          <w:szCs w:val="22"/>
+          <w:lang w:val="pt-BR"/>
+        </w:rPr>
+        <w:t xml:space="preserve"> </w:t>
+      </w:r>
+      <w:r>
+        <w:rPr>
+          <w:rFonts w:ascii="Arial" w:hAnsi="Arial" w:cs="Arial"/>
+          <w:sz w:val="22"/>
+          <w:szCs w:val="22"/>
+          <w:lang w:val="pt-BR"/>
+        </w:rPr>
+        <w:t>-</w:t>
+      </w:r>
+      <w:r>
+        <w:rPr>
+          <w:rFonts w:ascii="Arial" w:hAnsi="Arial" w:cs="Arial"/>
+          <w:sz w:val="22"/>
+          <w:szCs w:val="22"/>
+          <w:lang w:val="pt-BR"/>
+        </w:rPr>
+        <w:t xml:space="preserve"> </w:t>
       </w:r>
       <w:hyperlink r:id="rId13" w:history="1">
         <w:r>
@@ -6660,6 +6150,7 @@
     <w:rsid w:val="007D732B"/>
     <w:rsid w:val="008265E9"/>
     <w:rsid w:val="008E607D"/>
+    <w:rsid w:val="008E66BA"/>
     <w:rsid w:val="008F21D5"/>
     <w:rsid w:val="00935232"/>
     <w:rsid w:val="009C5903"/>
@@ -7425,10 +6916,6 @@
 </file>
 
 <file path=customXml/item1.xml><?xml version="1.0" encoding="utf-8"?>
-<b:Sources xmlns:b="http://schemas.openxmlformats.org/officeDocument/2006/bibliography" xmlns="http://schemas.openxmlformats.org/officeDocument/2006/bibliography" SelectedStyle="\APASixthEditionOfficeOnline.xsl" StyleName="APA" Version="6"/>
-</file>
-
-<file path=customXml/item2.xml><?xml version="1.0" encoding="utf-8"?>
 <p:properties xmlns:p="http://schemas.microsoft.com/office/2006/metadata/properties" xmlns:xsi="http://www.w3.org/2001/XMLSchema-instance" xmlns:pc="http://schemas.microsoft.com/office/infopath/2007/PartnerControls">
   <documentManagement>
     <_activity xmlns="bbf08829-166b-4f73-9019-58c3ccae791e" xsi:nil="true"/>
@@ -7436,16 +6923,11 @@
 </p:properties>
 </file>
 
-<file path=customXml/item3.xml><?xml version="1.0" encoding="utf-8"?>
-<?mso-contentType ?>
-<FormTemplates xmlns="http://schemas.microsoft.com/sharepoint/v3/contenttype/forms">
-  <Display>DocumentLibraryForm</Display>
-  <Edit>DocumentLibraryForm</Edit>
-  <New>DocumentLibraryForm</New>
-</FormTemplates>
+<file path=customXml/item2.xml><?xml version="1.0" encoding="utf-8"?>
+<b:Sources xmlns:b="http://schemas.openxmlformats.org/officeDocument/2006/bibliography" xmlns="http://schemas.openxmlformats.org/officeDocument/2006/bibliography" SelectedStyle="\APASixthEditionOfficeOnline.xsl" StyleName="APA" Version="6"/>
 </file>
 
-<file path=customXml/item4.xml><?xml version="1.0" encoding="utf-8"?>
+<file path=customXml/item3.xml><?xml version="1.0" encoding="utf-8"?>
 <ct:contentTypeSchema xmlns:ct="http://schemas.microsoft.com/office/2006/metadata/contentType" xmlns:ma="http://schemas.microsoft.com/office/2006/metadata/properties/metaAttributes" ct:_="" ma:_="" ma:contentTypeName="Documento" ma:contentTypeID="0x010100A31C6EFCAA1C5F4D89B8F388CE198189" ma:contentTypeVersion="15" ma:contentTypeDescription="Crie um novo documento." ma:contentTypeScope="" ma:versionID="f2ab33489ff9c5f79eb3c27f11af48bf">
   <xsd:schema xmlns:xsd="http://www.w3.org/2001/XMLSchema" xmlns:xs="http://www.w3.org/2001/XMLSchema" xmlns:p="http://schemas.microsoft.com/office/2006/metadata/properties" xmlns:ns3="bbf08829-166b-4f73-9019-58c3ccae791e" xmlns:ns4="3f783948-3613-4595-9dec-be72c503d3d3" targetNamespace="http://schemas.microsoft.com/office/2006/metadata/properties" ma:root="true" ma:fieldsID="3093c27c5d23d43ffd32f22a3953f400" ns3:_="" ns4:_="">
     <xsd:import namespace="bbf08829-166b-4f73-9019-58c3ccae791e"/>
@@ -7678,15 +7160,16 @@
 </ct:contentTypeSchema>
 </file>
 
-<file path=customXml/itemProps1.xml><?xml version="1.0" encoding="utf-8"?>
-<ds:datastoreItem xmlns:ds="http://schemas.openxmlformats.org/officeDocument/2006/customXml" ds:itemID="{FFBA1B98-820B-42B6-A0DE-A8BC9221CD51}">
-  <ds:schemaRefs>
-    <ds:schemaRef ds:uri="http://schemas.openxmlformats.org/officeDocument/2006/bibliography"/>
-  </ds:schemaRefs>
-</ds:datastoreItem>
+<file path=customXml/item4.xml><?xml version="1.0" encoding="utf-8"?>
+<?mso-contentType ?>
+<FormTemplates xmlns="http://schemas.microsoft.com/sharepoint/v3/contenttype/forms">
+  <Display>DocumentLibraryForm</Display>
+  <Edit>DocumentLibraryForm</Edit>
+  <New>DocumentLibraryForm</New>
+</FormTemplates>
 </file>
 
-<file path=customXml/itemProps2.xml><?xml version="1.0" encoding="utf-8"?>
+<file path=customXml/itemProps1.xml><?xml version="1.0" encoding="utf-8"?>
 <ds:datastoreItem xmlns:ds="http://schemas.openxmlformats.org/officeDocument/2006/customXml" ds:itemID="{BA834552-D39A-449E-9A87-A63884F2B194}">
   <ds:schemaRefs>
     <ds:schemaRef ds:uri="http://schemas.microsoft.com/office/2006/metadata/properties"/>
@@ -7696,15 +7179,15 @@
 </ds:datastoreItem>
 </file>
 
-<file path=customXml/itemProps3.xml><?xml version="1.0" encoding="utf-8"?>
-<ds:datastoreItem xmlns:ds="http://schemas.openxmlformats.org/officeDocument/2006/customXml" ds:itemID="{55B70A47-C96B-40D6-B96A-97417A5F0711}">
+<file path=customXml/itemProps2.xml><?xml version="1.0" encoding="utf-8"?>
+<ds:datastoreItem xmlns:ds="http://schemas.openxmlformats.org/officeDocument/2006/customXml" ds:itemID="{FFBA1B98-820B-42B6-A0DE-A8BC9221CD51}">
   <ds:schemaRefs>
-    <ds:schemaRef ds:uri="http://schemas.microsoft.com/sharepoint/v3/contenttype/forms"/>
+    <ds:schemaRef ds:uri="http://schemas.openxmlformats.org/officeDocument/2006/bibliography"/>
   </ds:schemaRefs>
 </ds:datastoreItem>
 </file>
 
-<file path=customXml/itemProps4.xml><?xml version="1.0" encoding="utf-8"?>
+<file path=customXml/itemProps3.xml><?xml version="1.0" encoding="utf-8"?>
 <ds:datastoreItem xmlns:ds="http://schemas.openxmlformats.org/officeDocument/2006/customXml" ds:itemID="{3086B617-2766-4727-BF4C-7A6C5FE1D4E8}">
   <ds:schemaRefs>
     <ds:schemaRef ds:uri="http://schemas.microsoft.com/office/2006/metadata/contentType"/>
@@ -7721,4 +7204,12 @@
     <ds:schemaRef ds:uri="http://schemas.microsoft.com/internal/obd"/>
   </ds:schemaRefs>
 </ds:datastoreItem>
+</file>
+
+<file path=customXml/itemProps4.xml><?xml version="1.0" encoding="utf-8"?>
+<ds:datastoreItem xmlns:ds="http://schemas.openxmlformats.org/officeDocument/2006/customXml" ds:itemID="{55B70A47-C96B-40D6-B96A-97417A5F0711}">
+  <ds:schemaRefs>
+    <ds:schemaRef ds:uri="http://schemas.microsoft.com/sharepoint/v3/contenttype/forms"/>
+  </ds:schemaRefs>
+</ds:datastoreItem>
 </file>
</xml_diff>